<commit_message>
mod rup an doc
</commit_message>
<xml_diff>
--- a/template/rup/template.docx
+++ b/template/rup/template.docx
@@ -410,8 +410,6 @@
         </w:rPr>
         <w:t>organelor</w:t>
       </w:r>
-      <w:bookmarkStart w:id="1" w:name="_GoBack"/>
-      <w:bookmarkEnd w:id="1"/>
       <w:r>
         <w:rPr>
           <w:rFonts w:ascii="Palatino Linotype" w:hAnsi="Palatino Linotype"/>
@@ -615,25 +613,25 @@
           <w:szCs w:val="24"/>
         </w:rPr>
         <w:tab/>
-        <w:t xml:space="preserve">În ceea ce privește prejudiciul suferit, acesta este în cuantum de </w:t>
-      </w:r>
-      <w:r>
-        <w:rPr>
-          <w:rFonts w:ascii="Palatino Linotype" w:hAnsi="Palatino Linotype"/>
-          <w:noProof/>
-          <w:sz w:val="24"/>
-          <w:szCs w:val="24"/>
-        </w:rPr>
-        <w:t>________</w:t>
-      </w:r>
-      <w:r>
-        <w:rPr>
-          <w:rFonts w:ascii="Palatino Linotype" w:hAnsi="Palatino Linotype"/>
-          <w:sz w:val="24"/>
-          <w:szCs w:val="24"/>
-        </w:rPr>
-        <w:t xml:space="preserve"> și a fost recuperat în totalitate, motiv pentru care persoana vătămată a comunicat că nu se constituie parte civilă.    </w:t>
-      </w:r>
+      </w:r>
+      <w:bookmarkStart w:id="1" w:name="_GoBack"/>
+      <w:r>
+        <w:rPr>
+          <w:rFonts w:ascii="Palatino Linotype" w:hAnsi="Palatino Linotype"/>
+          <w:sz w:val="24"/>
+          <w:szCs w:val="24"/>
+        </w:rPr>
+        <w:t>Situația de fapt descrisă în paragraful anterior reiese din declarațiile luate de către organele de cercetare pe parcursul urmăririi penale și din înscrisurile aflate la dosar.</w:t>
+      </w:r>
+      <w:r>
+        <w:rPr>
+          <w:rFonts w:ascii="Palatino Linotype" w:hAnsi="Palatino Linotype"/>
+          <w:sz w:val="24"/>
+          <w:szCs w:val="24"/>
+        </w:rPr>
+        <w:t xml:space="preserve">    </w:t>
+      </w:r>
+      <w:bookmarkEnd w:id="1"/>
     </w:p>
     <w:p>
       <w:pPr>
@@ -749,16 +747,7 @@
           <w:sz w:val="24"/>
           <w:szCs w:val="24"/>
         </w:rPr>
-        <w:t xml:space="preserve">Pentru analiza interesului public în urmărirea faptei, potrivit art. 318 alin. (2)-(4) C. proc. pen., se vor avea în vedere, printre altele, următoarele criterii: conținutul faptei și împrejurările concrete de săvârșire, modul și mijloacele de săvârșire a faptei, eforturile organelor de urmărire penală necesare pentru desfășurarea procesului prin raportare la gravitatea faptei și la timpul scurs de la data săvârșirii acesteia, existența unei disproporții vădite între cheltuielile pe care le-ar implica desfășurarea procesului penal și gravitatea urmărilor produse sau care s-ar fi putut produce prin săvârșirea faptei, precum și persoana suspectului, conduita avută anterior săvârșirii infracțiunii, </w:t>
-      </w:r>
-      <w:r>
-        <w:rPr>
-          <w:rFonts w:ascii="Palatino Linotype" w:hAnsi="Palatino Linotype"/>
-          <w:sz w:val="24"/>
-          <w:szCs w:val="24"/>
-        </w:rPr>
-        <w:lastRenderedPageBreak/>
-        <w:t xml:space="preserve">atitudinea suspectului după săvârșirea infracțiunii și eforturile depuse pentru înlăturarea sau diminuarea consecințelor infracțiunii. </w:t>
+        <w:t xml:space="preserve">Pentru analiza interesului public în urmărirea faptei, potrivit art. 318 alin. (2)-(4) C. proc. pen., se vor avea în vedere, printre altele, următoarele criterii: conținutul faptei și împrejurările concrete de săvârșire, modul și mijloacele de săvârșire a faptei, eforturile organelor de urmărire penală necesare pentru desfășurarea procesului prin raportare la gravitatea faptei și la timpul scurs de la data săvârșirii acesteia, existența unei disproporții vădite între cheltuielile pe care le-ar implica desfășurarea procesului penal și gravitatea urmărilor produse sau care s-ar fi putut produce prin săvârșirea faptei, precum și persoana suspectului, conduita avută anterior săvârșirii infracțiunii, atitudinea suspectului după săvârșirea infracțiunii și eforturile depuse pentru înlăturarea sau diminuarea consecințelor infracțiunii. </w:t>
       </w:r>
     </w:p>
     <w:p>
@@ -777,6 +766,7 @@
           <w:sz w:val="24"/>
           <w:szCs w:val="24"/>
         </w:rPr>
+        <w:lastRenderedPageBreak/>
         <w:t>Astfel, raportându-ne la conţinutul acestei fapte şi împrejurările sale concrete de săvârşire și la modul şi mijloacele de săvârşire, a rezultat că această faptă a adus o atingere re</w:t>
       </w:r>
       <w:r>
@@ -6242,7 +6232,7 @@
   <a:extraClrSchemeLst/>
   <a:extLst>
     <a:ext uri="{05A4C25C-085E-4340-85A3-A5531E510DB2}">
-      <thm15:themeFamily xmlns:thm15="http://schemas.microsoft.com/office/thememl/2012/main" xmlns="" name="Office Theme" id="{62F939B6-93AF-4DB8-9C6B-D6C7DFDC589F}" vid="{4A3C46E8-61CC-4603-A589-7422A47A8E4A}"/>
+      <thm15:themeFamily xmlns="" xmlns:thm15="http://schemas.microsoft.com/office/thememl/2012/main" name="Office Theme" id="{62F939B6-93AF-4DB8-9C6B-D6C7DFDC589F}" vid="{4A3C46E8-61CC-4603-A589-7422A47A8E4A}"/>
     </a:ext>
   </a:extLst>
 </a:theme>

</xml_diff>